<commit_message>
Documented service name, custom location and version feature in published REST service. (#933)
* Documented custom path feature in published REST service.

* Update published-rest-service.md

* Update version number for the feature

* Added documentation about Version and changed custom endpoint documentation to Location.

* Updated definitions of Service name + some wording changes.

* Fixed titles
</commit_message>
<xml_diff>
--- a/content/refguide/attachments/published-rest-service/examplelocationurl.docx
+++ b/content/refguide/attachments/published-rest-service/examplelocationurl.docx
@@ -1,6 +1,6 @@
 
 <file path=word/document.xml><?xml version="1.0" encoding="utf-8"?>
-<w:document xmlns:wpc="http://schemas.microsoft.com/office/word/2010/wordprocessingCanvas" xmlns:cx="http://schemas.microsoft.com/office/drawing/2014/chartex" xmlns:cx1="http://schemas.microsoft.com/office/drawing/2015/9/8/chartex" xmlns:cx2="http://schemas.microsoft.com/office/drawing/2015/10/21/chartex" xmlns:cx3="http://schemas.microsoft.com/office/drawing/2016/5/9/chartex" xmlns:cx4="http://schemas.microsoft.com/office/drawing/2016/5/10/chartex" xmlns:cx5="http://schemas.microsoft.com/office/drawing/2016/5/11/chartex" xmlns:cx6="http://schemas.microsoft.com/office/drawing/2016/5/12/chartex" xmlns:cx7="http://schemas.microsoft.com/office/drawing/2016/5/13/chartex" xmlns:cx8="http://schemas.microsoft.com/office/drawing/2016/5/14/chartex" xmlns:mc="http://schemas.openxmlformats.org/markup-compatibility/2006" xmlns:aink="http://schemas.microsoft.com/office/drawing/2016/ink" xmlns:am3d="http://schemas.microsoft.com/office/drawing/2017/model3d" xmlns:o="urn:schemas-microsoft-com:office:office" xmlns:r="http://schemas.openxmlformats.org/officeDocument/2006/relationships" xmlns:m="http://schemas.openxmlformats.org/officeDocument/2006/math" xmlns:v="urn:schemas-microsoft-com:vml" xmlns:wp14="http://schemas.microsoft.com/office/word/2010/wordprocessingDrawing" xmlns:wp="http://schemas.openxmlformats.org/drawingml/2006/wordprocessingDrawing" xmlns:w10="urn:schemas-microsoft-com:office:word" xmlns:w="http://schemas.openxmlformats.org/wordprocessingml/2006/main" xmlns:w14="http://schemas.microsoft.com/office/word/2010/wordml" xmlns:w15="http://schemas.microsoft.com/office/word/2012/wordml" xmlns:w16se="http://schemas.microsoft.com/office/word/2015/wordml/symex" xmlns:wpg="http://schemas.microsoft.com/office/word/2010/wordprocessingGroup" xmlns:wpi="http://schemas.microsoft.com/office/word/2010/wordprocessingInk" xmlns:wne="http://schemas.microsoft.com/office/word/2006/wordml" xmlns:wps="http://schemas.microsoft.com/office/word/2010/wordprocessingShape" mc:Ignorable="w14 w15 w16se wp14">
+<w:document xmlns:wpc="http://schemas.microsoft.com/office/word/2010/wordprocessingCanvas" xmlns:cx="http://schemas.microsoft.com/office/drawing/2014/chartex" xmlns:cx1="http://schemas.microsoft.com/office/drawing/2015/9/8/chartex" xmlns:cx2="http://schemas.microsoft.com/office/drawing/2015/10/21/chartex" xmlns:cx3="http://schemas.microsoft.com/office/drawing/2016/5/9/chartex" xmlns:cx4="http://schemas.microsoft.com/office/drawing/2016/5/10/chartex" xmlns:cx5="http://schemas.microsoft.com/office/drawing/2016/5/11/chartex" xmlns:cx6="http://schemas.microsoft.com/office/drawing/2016/5/12/chartex" xmlns:cx7="http://schemas.microsoft.com/office/drawing/2016/5/13/chartex" xmlns:cx8="http://schemas.microsoft.com/office/drawing/2016/5/14/chartex" xmlns:mc="http://schemas.openxmlformats.org/markup-compatibility/2006" xmlns:aink="http://schemas.microsoft.com/office/drawing/2016/ink" xmlns:am3d="http://schemas.microsoft.com/office/drawing/2017/model3d" xmlns:o="urn:schemas-microsoft-com:office:office" xmlns:r="http://schemas.openxmlformats.org/officeDocument/2006/relationships" xmlns:m="http://schemas.openxmlformats.org/officeDocument/2006/math" xmlns:v="urn:schemas-microsoft-com:vml" xmlns:wp14="http://schemas.microsoft.com/office/word/2010/wordprocessingDrawing" xmlns:wp="http://schemas.openxmlformats.org/drawingml/2006/wordprocessingDrawing" xmlns:w10="urn:schemas-microsoft-com:office:word" xmlns:w="http://schemas.openxmlformats.org/wordprocessingml/2006/main" xmlns:w14="http://schemas.microsoft.com/office/word/2010/wordml" xmlns:w15="http://schemas.microsoft.com/office/word/2012/wordml" xmlns:w16cid="http://schemas.microsoft.com/office/word/2016/wordml/cid" xmlns:w16se="http://schemas.microsoft.com/office/word/2015/wordml/symex" xmlns:wpg="http://schemas.microsoft.com/office/word/2010/wordprocessingGroup" xmlns:wpi="http://schemas.microsoft.com/office/word/2010/wordprocessingInk" xmlns:wne="http://schemas.microsoft.com/office/word/2006/wordml" xmlns:wps="http://schemas.microsoft.com/office/word/2010/wordprocessingShape" mc:Ignorable="w14 w15 w16se w16cid wp14">
   <w:body>
     <w:p>
       <w:pPr>
@@ -23,13 +23,13 @@
               <wp:anchor distT="0" distB="0" distL="114300" distR="114300" simplePos="0" relativeHeight="251661312" behindDoc="0" locked="0" layoutInCell="1" allowOverlap="1" wp14:anchorId="77AD87BC" wp14:editId="573D424A">
                 <wp:simplePos x="0" y="0"/>
                 <wp:positionH relativeFrom="margin">
-                  <wp:posOffset>1712596</wp:posOffset>
+                  <wp:posOffset>1635600</wp:posOffset>
                 </wp:positionH>
                 <wp:positionV relativeFrom="paragraph">
-                  <wp:posOffset>98109</wp:posOffset>
+                  <wp:posOffset>172246</wp:posOffset>
                 </wp:positionV>
-                <wp:extent cx="138110" cy="2246947"/>
-                <wp:effectExtent l="0" t="82867" r="26987" b="26988"/>
+                <wp:extent cx="137797" cy="2092642"/>
+                <wp:effectExtent l="0" t="81915" r="27940" b="27940"/>
                 <wp:wrapNone/>
                 <wp:docPr id="2" name="Left Brace 2"/>
                 <wp:cNvGraphicFramePr/>
@@ -40,7 +40,7 @@
                       <wps:spPr>
                         <a:xfrm rot="5400000">
                           <a:off x="0" y="0"/>
-                          <a:ext cx="138110" cy="2246947"/>
+                          <a:ext cx="137797" cy="2092642"/>
                         </a:xfrm>
                         <a:prstGeom prst="leftBrace">
                           <a:avLst/>
@@ -85,7 +85,7 @@
           </mc:Choice>
           <mc:Fallback>
             <w:pict>
-              <v:shapetype w14:anchorId="455483A9" id="_x0000_t87" coordsize="21600,21600" o:spt="87" adj="1800,10800" path="m21600,qx10800@0l10800@2qy0@11,10800@3l10800@1qy21600,21600e" filled="f">
+              <v:shapetype w14:anchorId="2B9652F5" id="_x0000_t87" coordsize="21600,21600" o:spt="87" adj="1800,10800" path="m21600,qx10800@0l10800@2qy0@11,10800@3l10800@1qy21600,21600e" filled="f">
                 <v:formulas>
                   <v:f eqn="val #0"/>
                   <v:f eqn="sum 21600 0 #0"/>
@@ -106,7 +106,7 @@
                   <v:h position="topLeft,#1" yrange="@9,@10"/>
                 </v:handles>
               </v:shapetype>
-              <v:shape id="Left Brace 2" o:spid="_x0000_s1026" type="#_x0000_t87" style="position:absolute;margin-left:134.85pt;margin-top:7.75pt;width:10.85pt;height:176.9pt;rotation:90;z-index:251661312;visibility:visible;mso-wrap-style:square;mso-width-percent:0;mso-height-percent:0;mso-wrap-distance-left:9pt;mso-wrap-distance-top:0;mso-wrap-distance-right:9pt;mso-wrap-distance-bottom:0;mso-position-horizontal:absolute;mso-position-horizontal-relative:margin;mso-position-vertical:absolute;mso-position-vertical-relative:text;mso-width-percent:0;mso-height-percent:0;mso-width-relative:margin;mso-height-relative:margin;v-text-anchor:middle" o:gfxdata="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" adj="111" strokecolor="black [3213]" strokeweight=".5pt">
+              <v:shape id="Left Brace 2" o:spid="_x0000_s1026" type="#_x0000_t87" style="position:absolute;margin-left:128.8pt;margin-top:13.55pt;width:10.85pt;height:164.75pt;rotation:90;z-index:251661312;visibility:visible;mso-wrap-style:square;mso-width-percent:0;mso-height-percent:0;mso-wrap-distance-left:9pt;mso-wrap-distance-top:0;mso-wrap-distance-right:9pt;mso-wrap-distance-bottom:0;mso-position-horizontal:absolute;mso-position-horizontal-relative:margin;mso-position-vertical:absolute;mso-position-vertical-relative:text;mso-width-percent:0;mso-height-percent:0;mso-width-relative:margin;mso-height-relative:margin;v-text-anchor:middle" o:gfxdata="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" adj="119" strokecolor="black [3213]" strokeweight=".5pt">
                 <v:stroke joinstyle="miter"/>
                 <w10:wrap anchorx="margin"/>
               </v:shape>
@@ -166,7 +166,7 @@
     <w:tbl>
       <w:tblPr>
         <w:tblStyle w:val="TableGrid"/>
-        <w:tblpPr w:leftFromText="141" w:rightFromText="141" w:vertAnchor="text" w:horzAnchor="page" w:tblpX="8176" w:tblpY="680"/>
+        <w:tblpPr w:leftFromText="141" w:rightFromText="141" w:vertAnchor="text" w:horzAnchor="page" w:tblpX="7756" w:tblpY="590"/>
         <w:tblW w:w="0" w:type="auto"/>
         <w:tblBorders>
           <w:top w:val="none" w:sz="0" w:space="0" w:color="auto"/>
@@ -179,7 +179,7 @@
         <w:tblLook w:val="04A0" w:firstRow="1" w:lastRow="0" w:firstColumn="1" w:lastColumn="0" w:noHBand="0" w:noVBand="1"/>
       </w:tblPr>
       <w:tblGrid>
-        <w:gridCol w:w="2446"/>
+        <w:gridCol w:w="1917"/>
       </w:tblGrid>
       <w:tr>
         <w:trPr>
@@ -187,7 +187,7 @@
         </w:trPr>
         <w:tc>
           <w:tcPr>
-            <w:tcW w:w="2446" w:type="dxa"/>
+            <w:tcW w:w="1917" w:type="dxa"/>
           </w:tcPr>
           <w:p>
             <w:pPr>
@@ -214,7 +214,7 @@
     <w:tbl>
       <w:tblPr>
         <w:tblStyle w:val="TableGrid"/>
-        <w:tblpPr w:leftFromText="141" w:rightFromText="141" w:vertAnchor="text" w:horzAnchor="page" w:tblpX="10681" w:tblpY="665"/>
+        <w:tblpPr w:leftFromText="141" w:rightFromText="141" w:vertAnchor="text" w:horzAnchor="page" w:tblpX="9916" w:tblpY="620"/>
         <w:tblW w:w="0" w:type="auto"/>
         <w:tblBorders>
           <w:top w:val="none" w:sz="0" w:space="0" w:color="auto"/>
@@ -227,15 +227,15 @@
         <w:tblLook w:val="04A0" w:firstRow="1" w:lastRow="0" w:firstColumn="1" w:lastColumn="0" w:noHBand="0" w:noVBand="1"/>
       </w:tblPr>
       <w:tblGrid>
-        <w:gridCol w:w="2446"/>
+        <w:gridCol w:w="1885"/>
       </w:tblGrid>
       <w:tr>
         <w:trPr>
-          <w:trHeight w:val="8"/>
+          <w:trHeight w:val="10"/>
         </w:trPr>
         <w:tc>
           <w:tcPr>
-            <w:tcW w:w="2446" w:type="dxa"/>
+            <w:tcW w:w="1885" w:type="dxa"/>
           </w:tcPr>
           <w:p>
             <w:pPr>
@@ -262,7 +262,7 @@
     <w:tbl>
       <w:tblPr>
         <w:tblStyle w:val="TableGrid"/>
-        <w:tblpPr w:leftFromText="141" w:rightFromText="141" w:vertAnchor="text" w:horzAnchor="page" w:tblpX="12736" w:tblpY="620"/>
+        <w:tblpPr w:leftFromText="141" w:rightFromText="141" w:vertAnchor="text" w:horzAnchor="page" w:tblpX="11761" w:tblpY="605"/>
         <w:tblW w:w="0" w:type="auto"/>
         <w:tblBorders>
           <w:top w:val="none" w:sz="0" w:space="0" w:color="auto"/>
@@ -317,6 +317,89 @@
       </w:pPr>
       <w:r>
         <w:rPr>
+          <w:rFonts w:ascii="Open Sans" w:hAnsi="Open Sans" w:cs="Open Sans"/>
+          <w:noProof/>
+          <w:sz w:val="30"/>
+          <w:szCs w:val="30"/>
+        </w:rPr>
+        <mc:AlternateContent>
+          <mc:Choice Requires="wps">
+            <w:drawing>
+              <wp:anchor distT="0" distB="0" distL="114300" distR="114300" simplePos="0" relativeHeight="251673600" behindDoc="0" locked="0" layoutInCell="1" allowOverlap="1" wp14:anchorId="5827F947" wp14:editId="1092EC44">
+                <wp:simplePos x="0" y="0"/>
+                <wp:positionH relativeFrom="margin">
+                  <wp:posOffset>6095047</wp:posOffset>
+                </wp:positionH>
+                <wp:positionV relativeFrom="paragraph">
+                  <wp:posOffset>439103</wp:posOffset>
+                </wp:positionV>
+                <wp:extent cx="146686" cy="651510"/>
+                <wp:effectExtent l="0" t="80962" r="20002" b="20003"/>
+                <wp:wrapNone/>
+                <wp:docPr id="8" name="Left Brace 8"/>
+                <wp:cNvGraphicFramePr/>
+                <a:graphic xmlns:a="http://schemas.openxmlformats.org/drawingml/2006/main">
+                  <a:graphicData uri="http://schemas.microsoft.com/office/word/2010/wordprocessingShape">
+                    <wps:wsp>
+                      <wps:cNvSpPr/>
+                      <wps:spPr>
+                        <a:xfrm rot="5400000">
+                          <a:off x="0" y="0"/>
+                          <a:ext cx="146686" cy="651510"/>
+                        </a:xfrm>
+                        <a:prstGeom prst="leftBrace">
+                          <a:avLst/>
+                        </a:prstGeom>
+                        <a:ln>
+                          <a:solidFill>
+                            <a:schemeClr val="tx1"/>
+                          </a:solidFill>
+                        </a:ln>
+                      </wps:spPr>
+                      <wps:style>
+                        <a:lnRef idx="1">
+                          <a:schemeClr val="accent1"/>
+                        </a:lnRef>
+                        <a:fillRef idx="0">
+                          <a:schemeClr val="accent1"/>
+                        </a:fillRef>
+                        <a:effectRef idx="0">
+                          <a:schemeClr val="accent1"/>
+                        </a:effectRef>
+                        <a:fontRef idx="minor">
+                          <a:schemeClr val="tx1"/>
+                        </a:fontRef>
+                      </wps:style>
+                      <wps:bodyPr rot="0" spcFirstLastPara="0" vertOverflow="overflow" horzOverflow="overflow" vert="horz" wrap="square" lIns="91440" tIns="45720" rIns="91440" bIns="45720" numCol="1" spcCol="0" rtlCol="0" fromWordArt="0" anchor="ctr" anchorCtr="0" forceAA="0" compatLnSpc="1">
+                        <a:prstTxWarp prst="textNoShape">
+                          <a:avLst/>
+                        </a:prstTxWarp>
+                        <a:noAutofit/>
+                      </wps:bodyPr>
+                    </wps:wsp>
+                  </a:graphicData>
+                </a:graphic>
+                <wp14:sizeRelH relativeFrom="margin">
+                  <wp14:pctWidth>0</wp14:pctWidth>
+                </wp14:sizeRelH>
+                <wp14:sizeRelV relativeFrom="margin">
+                  <wp14:pctHeight>0</wp14:pctHeight>
+                </wp14:sizeRelV>
+              </wp:anchor>
+            </w:drawing>
+          </mc:Choice>
+          <mc:Fallback>
+            <w:pict>
+              <v:shape w14:anchorId="3A8B6E66" id="Left Brace 8" o:spid="_x0000_s1026" type="#_x0000_t87" style="position:absolute;margin-left:479.9pt;margin-top:34.6pt;width:11.55pt;height:51.3pt;rotation:90;z-index:251673600;visibility:visible;mso-wrap-style:square;mso-width-percent:0;mso-height-percent:0;mso-wrap-distance-left:9pt;mso-wrap-distance-top:0;mso-wrap-distance-right:9pt;mso-wrap-distance-bottom:0;mso-position-horizontal:absolute;mso-position-horizontal-relative:margin;mso-position-vertical:absolute;mso-position-vertical-relative:text;mso-width-percent:0;mso-height-percent:0;mso-width-relative:margin;mso-height-relative:margin;v-text-anchor:middle" o:gfxdata="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" adj="405" strokecolor="black [3213]" strokeweight=".5pt">
+                <v:stroke joinstyle="miter"/>
+                <w10:wrap anchorx="margin"/>
+              </v:shape>
+            </w:pict>
+          </mc:Fallback>
+        </mc:AlternateContent>
+      </w:r>
+      <w:r>
+        <w:rPr>
           <w:noProof/>
           <w:sz w:val="40"/>
           <w:szCs w:val="40"/>
@@ -327,10 +410,10 @@
               <wp:anchor distT="0" distB="0" distL="114300" distR="114300" simplePos="0" relativeHeight="251665408" behindDoc="0" locked="0" layoutInCell="1" allowOverlap="1" wp14:anchorId="77AD87BC" wp14:editId="573D424A">
                 <wp:simplePos x="0" y="0"/>
                 <wp:positionH relativeFrom="margin">
-                  <wp:posOffset>5031105</wp:posOffset>
+                  <wp:align>center</wp:align>
                 </wp:positionH>
                 <wp:positionV relativeFrom="paragraph">
-                  <wp:posOffset>323215</wp:posOffset>
+                  <wp:posOffset>322580</wp:posOffset>
                 </wp:positionV>
                 <wp:extent cx="147003" cy="878205"/>
                 <wp:effectExtent l="0" t="80010" r="20955" b="20955"/>
@@ -389,7 +472,7 @@
           </mc:Choice>
           <mc:Fallback>
             <w:pict>
-              <v:shape w14:anchorId="2457BE4C" id="Left Brace 4" o:spid="_x0000_s1026" type="#_x0000_t87" style="position:absolute;margin-left:396.15pt;margin-top:25.45pt;width:11.6pt;height:69.15pt;rotation:90;z-index:251665408;visibility:visible;mso-wrap-style:square;mso-width-percent:0;mso-height-percent:0;mso-wrap-distance-left:9pt;mso-wrap-distance-top:0;mso-wrap-distance-right:9pt;mso-wrap-distance-bottom:0;mso-position-horizontal:absolute;mso-position-horizontal-relative:margin;mso-position-vertical:absolute;mso-position-vertical-relative:text;mso-width-percent:0;mso-height-percent:0;mso-width-relative:margin;mso-height-relative:margin;v-text-anchor:middle" o:gfxdata="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" adj="301" strokecolor="black [3213]" strokeweight=".5pt">
+              <v:shape w14:anchorId="1ACACC30" id="Left Brace 4" o:spid="_x0000_s1026" type="#_x0000_t87" style="position:absolute;margin-left:0;margin-top:25.4pt;width:11.6pt;height:69.15pt;rotation:90;z-index:251665408;visibility:visible;mso-wrap-style:square;mso-width-percent:0;mso-height-percent:0;mso-wrap-distance-left:9pt;mso-wrap-distance-top:0;mso-wrap-distance-right:9pt;mso-wrap-distance-bottom:0;mso-position-horizontal:center;mso-position-horizontal-relative:margin;mso-position-vertical:absolute;mso-position-vertical-relative:text;mso-width-percent:0;mso-height-percent:0;mso-width-relative:margin;mso-height-relative:margin;v-text-anchor:middle" o:gfxdata="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" adj="301" strokecolor="black [3213]" strokeweight=".5pt">
                 <v:stroke joinstyle="miter"/>
                 <w10:wrap anchorx="margin"/>
               </v:shape>
@@ -397,37 +480,45 @@
           </mc:Fallback>
         </mc:AlternateContent>
       </w:r>
+    </w:p>
+    <w:p>
+      <w:pPr>
+        <w:rPr>
+          <w:sz w:val="40"/>
+          <w:szCs w:val="40"/>
+          <w:lang w:val="en-US"/>
+        </w:rPr>
+      </w:pPr>
       <w:r>
         <w:rPr>
-          <w:rFonts w:ascii="Open Sans" w:hAnsi="Open Sans" w:cs="Open Sans"/>
           <w:noProof/>
-          <w:sz w:val="30"/>
-          <w:szCs w:val="30"/>
+          <w:sz w:val="40"/>
+          <w:szCs w:val="40"/>
         </w:rPr>
         <mc:AlternateContent>
           <mc:Choice Requires="wps">
             <w:drawing>
-              <wp:anchor distT="0" distB="0" distL="114300" distR="114300" simplePos="0" relativeHeight="251673600" behindDoc="0" locked="0" layoutInCell="1" allowOverlap="1" wp14:anchorId="5827F947" wp14:editId="1092EC44">
+              <wp:anchor distT="0" distB="0" distL="114300" distR="114300" simplePos="0" relativeHeight="251663360" behindDoc="0" locked="0" layoutInCell="1" allowOverlap="1" wp14:anchorId="77AD87BC" wp14:editId="573D424A">
                 <wp:simplePos x="0" y="0"/>
                 <wp:positionH relativeFrom="margin">
-                  <wp:posOffset>6569710</wp:posOffset>
+                  <wp:posOffset>3450748</wp:posOffset>
                 </wp:positionH>
                 <wp:positionV relativeFrom="paragraph">
-                  <wp:posOffset>355600</wp:posOffset>
+                  <wp:posOffset>94458</wp:posOffset>
                 </wp:positionV>
-                <wp:extent cx="131444" cy="806767"/>
-                <wp:effectExtent l="5080" t="71120" r="26670" b="26670"/>
+                <wp:extent cx="171135" cy="1457325"/>
+                <wp:effectExtent l="4445" t="0" r="24130" b="100330"/>
                 <wp:wrapNone/>
-                <wp:docPr id="8" name="Left Brace 8"/>
+                <wp:docPr id="3" name="Left Brace 3"/>
                 <wp:cNvGraphicFramePr/>
                 <a:graphic xmlns:a="http://schemas.openxmlformats.org/drawingml/2006/main">
                   <a:graphicData uri="http://schemas.microsoft.com/office/word/2010/wordprocessingShape">
                     <wps:wsp>
                       <wps:cNvSpPr/>
                       <wps:spPr>
-                        <a:xfrm rot="5400000">
+                        <a:xfrm rot="16200000">
                           <a:off x="0" y="0"/>
-                          <a:ext cx="131444" cy="806767"/>
+                          <a:ext cx="171135" cy="1457325"/>
                         </a:xfrm>
                         <a:prstGeom prst="leftBrace">
                           <a:avLst/>
@@ -472,7 +563,7 @@
           </mc:Choice>
           <mc:Fallback>
             <w:pict>
-              <v:shape w14:anchorId="3C2BDF6B" id="Left Brace 8" o:spid="_x0000_s1026" type="#_x0000_t87" style="position:absolute;margin-left:517.3pt;margin-top:28pt;width:10.35pt;height:63.5pt;rotation:90;z-index:251673600;visibility:visible;mso-wrap-style:square;mso-width-percent:0;mso-height-percent:0;mso-wrap-distance-left:9pt;mso-wrap-distance-top:0;mso-wrap-distance-right:9pt;mso-wrap-distance-bottom:0;mso-position-horizontal:absolute;mso-position-horizontal-relative:margin;mso-position-vertical:absolute;mso-position-vertical-relative:text;mso-width-percent:0;mso-height-percent:0;mso-width-relative:margin;mso-height-relative:margin;v-text-anchor:middle" o:gfxdata="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" adj="293" strokecolor="black [3213]" strokeweight=".5pt">
+              <v:shape w14:anchorId="0E1DD477" id="Left Brace 3" o:spid="_x0000_s1026" type="#_x0000_t87" style="position:absolute;margin-left:271.7pt;margin-top:7.45pt;width:13.5pt;height:114.75pt;rotation:-90;z-index:251663360;visibility:visible;mso-wrap-style:square;mso-width-percent:0;mso-height-percent:0;mso-wrap-distance-left:9pt;mso-wrap-distance-top:0;mso-wrap-distance-right:9pt;mso-wrap-distance-bottom:0;mso-position-horizontal:absolute;mso-position-horizontal-relative:margin;mso-position-vertical:absolute;mso-position-vertical-relative:text;mso-width-percent:0;mso-height-percent:0;mso-width-relative:margin;mso-height-relative:margin;v-text-anchor:middle" o:gfxdata="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" adj="211" strokecolor="black [3213]" strokeweight=".5pt">
                 <v:stroke joinstyle="miter"/>
                 <w10:wrap anchorx="margin"/>
               </v:shape>
@@ -480,15 +571,6 @@
           </mc:Fallback>
         </mc:AlternateContent>
       </w:r>
-    </w:p>
-    <w:p>
-      <w:pPr>
-        <w:rPr>
-          <w:sz w:val="40"/>
-          <w:szCs w:val="40"/>
-          <w:lang w:val="en-US"/>
-        </w:rPr>
-      </w:pPr>
       <w:r>
         <w:rPr>
           <w:noProof/>
@@ -501,10 +583,10 @@
               <wp:anchor distT="0" distB="0" distL="114300" distR="114300" simplePos="0" relativeHeight="251667456" behindDoc="0" locked="0" layoutInCell="1" allowOverlap="1" wp14:anchorId="25D6EF1B" wp14:editId="419FB128">
                 <wp:simplePos x="0" y="0"/>
                 <wp:positionH relativeFrom="margin">
-                  <wp:posOffset>6286977</wp:posOffset>
+                  <wp:posOffset>5801043</wp:posOffset>
                 </wp:positionH>
                 <wp:positionV relativeFrom="paragraph">
-                  <wp:posOffset>96679</wp:posOffset>
+                  <wp:posOffset>134303</wp:posOffset>
                 </wp:positionV>
                 <wp:extent cx="112712" cy="1358900"/>
                 <wp:effectExtent l="5398" t="0" r="26352" b="102553"/>
@@ -563,7 +645,7 @@
           </mc:Choice>
           <mc:Fallback>
             <w:pict>
-              <v:shape w14:anchorId="4176D5CC" id="Left Brace 5" o:spid="_x0000_s1026" type="#_x0000_t87" style="position:absolute;margin-left:495.05pt;margin-top:7.6pt;width:8.85pt;height:107pt;rotation:-90;z-index:251667456;visibility:visible;mso-wrap-style:square;mso-width-percent:0;mso-height-percent:0;mso-wrap-distance-left:9pt;mso-wrap-distance-top:0;mso-wrap-distance-right:9pt;mso-wrap-distance-bottom:0;mso-position-horizontal:absolute;mso-position-horizontal-relative:margin;mso-position-vertical:absolute;mso-position-vertical-relative:text;mso-width-percent:0;mso-height-percent:0;mso-width-relative:margin;mso-height-relative:margin;v-text-anchor:middle" o:gfxdata="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" adj="149" strokecolor="black [3213]" strokeweight=".5pt">
+              <v:shape w14:anchorId="1EDAF07D" id="Left Brace 5" o:spid="_x0000_s1026" type="#_x0000_t87" style="position:absolute;margin-left:456.8pt;margin-top:10.6pt;width:8.85pt;height:107pt;rotation:-90;z-index:251667456;visibility:visible;mso-wrap-style:square;mso-width-percent:0;mso-height-percent:0;mso-wrap-distance-left:9pt;mso-wrap-distance-top:0;mso-wrap-distance-right:9pt;mso-wrap-distance-bottom:0;mso-position-horizontal:absolute;mso-position-horizontal-relative:margin;mso-position-vertical:absolute;mso-position-vertical-relative:text;mso-width-percent:0;mso-height-percent:0;mso-width-relative:margin;mso-height-relative:margin;v-text-anchor:middle" o:gfxdata="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" adj="149" strokecolor="black [3213]" strokeweight=".5pt">
                 <v:stroke joinstyle="miter"/>
                 <w10:wrap anchorx="margin"/>
               </v:shape>
@@ -584,10 +666,10 @@
               <wp:anchor distT="0" distB="0" distL="114300" distR="114300" simplePos="0" relativeHeight="251671552" behindDoc="0" locked="0" layoutInCell="1" allowOverlap="1" wp14:anchorId="25D6EF1B" wp14:editId="419FB128">
                 <wp:simplePos x="0" y="0"/>
                 <wp:positionH relativeFrom="margin">
-                  <wp:posOffset>7934325</wp:posOffset>
+                  <wp:posOffset>7410450</wp:posOffset>
                 </wp:positionH>
                 <wp:positionV relativeFrom="paragraph">
-                  <wp:posOffset>102870</wp:posOffset>
+                  <wp:posOffset>30480</wp:posOffset>
                 </wp:positionV>
                 <wp:extent cx="113348" cy="570545"/>
                 <wp:effectExtent l="0" t="76200" r="20320" b="20320"/>
@@ -646,7 +728,7 @@
           </mc:Choice>
           <mc:Fallback>
             <w:pict>
-              <v:shape w14:anchorId="38D463B4" id="Left Brace 7" o:spid="_x0000_s1026" type="#_x0000_t87" style="position:absolute;margin-left:624.75pt;margin-top:8.1pt;width:8.95pt;height:44.9pt;rotation:90;z-index:251671552;visibility:visible;mso-wrap-style:square;mso-width-percent:0;mso-height-percent:0;mso-wrap-distance-left:9pt;mso-wrap-distance-top:0;mso-wrap-distance-right:9pt;mso-wrap-distance-bottom:0;mso-position-horizontal:absolute;mso-position-horizontal-relative:margin;mso-position-vertical:absolute;mso-position-vertical-relative:text;mso-width-percent:0;mso-height-percent:0;mso-width-relative:margin;mso-height-relative:margin;v-text-anchor:middle" o:gfxdata="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" adj="358" strokecolor="black [3213]" strokeweight=".5pt">
+              <v:shape w14:anchorId="2683C321" id="Left Brace 7" o:spid="_x0000_s1026" type="#_x0000_t87" style="position:absolute;margin-left:583.5pt;margin-top:2.4pt;width:8.95pt;height:44.9pt;rotation:90;z-index:251671552;visibility:visible;mso-wrap-style:square;mso-width-percent:0;mso-height-percent:0;mso-wrap-distance-left:9pt;mso-wrap-distance-top:0;mso-wrap-distance-right:9pt;mso-wrap-distance-bottom:0;mso-position-horizontal:absolute;mso-position-horizontal-relative:margin;mso-position-vertical:absolute;mso-position-vertical-relative:text;mso-width-percent:0;mso-height-percent:0;mso-width-relative:margin;mso-height-relative:margin;v-text-anchor:middle" o:gfxdata="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" adj="358" strokecolor="black [3213]" strokeweight=".5pt">
                 <v:stroke joinstyle="miter"/>
                 <w10:wrap anchorx="margin"/>
               </v:shape>
@@ -654,27 +736,38 @@
           </mc:Fallback>
         </mc:AlternateContent>
       </w:r>
+    </w:p>
+    <w:p>
+      <w:pPr>
+        <w:rPr>
+          <w:rFonts w:ascii="Open Sans" w:hAnsi="Open Sans" w:cs="Open Sans"/>
+          <w:sz w:val="30"/>
+          <w:szCs w:val="30"/>
+          <w:lang w:val="en-US"/>
+        </w:rPr>
+      </w:pPr>
       <w:r>
         <w:rPr>
+          <w:rFonts w:ascii="Open Sans" w:hAnsi="Open Sans" w:cs="Open Sans"/>
           <w:noProof/>
-          <w:sz w:val="40"/>
-          <w:szCs w:val="40"/>
+          <w:sz w:val="30"/>
+          <w:szCs w:val="30"/>
         </w:rPr>
         <mc:AlternateContent>
           <mc:Choice Requires="wps">
             <w:drawing>
-              <wp:anchor distT="0" distB="0" distL="114300" distR="114300" simplePos="0" relativeHeight="251663360" behindDoc="0" locked="0" layoutInCell="1" allowOverlap="1" wp14:anchorId="77AD87BC" wp14:editId="573D424A">
+              <wp:anchor distT="0" distB="0" distL="114300" distR="114300" simplePos="0" relativeHeight="251669504" behindDoc="0" locked="0" layoutInCell="1" allowOverlap="1" wp14:anchorId="25D6EF1B" wp14:editId="419FB128">
                 <wp:simplePos x="0" y="0"/>
                 <wp:positionH relativeFrom="margin">
-                  <wp:posOffset>4021138</wp:posOffset>
+                  <wp:posOffset>6774180</wp:posOffset>
                 </wp:positionH>
                 <wp:positionV relativeFrom="paragraph">
-                  <wp:posOffset>246063</wp:posOffset>
+                  <wp:posOffset>127635</wp:posOffset>
                 </wp:positionV>
-                <wp:extent cx="117476" cy="1104900"/>
-                <wp:effectExtent l="1588" t="0" r="17462" b="93663"/>
+                <wp:extent cx="114935" cy="499745"/>
+                <wp:effectExtent l="0" t="1905" r="16510" b="92710"/>
                 <wp:wrapNone/>
-                <wp:docPr id="3" name="Left Brace 3"/>
+                <wp:docPr id="6" name="Left Brace 6"/>
                 <wp:cNvGraphicFramePr/>
                 <a:graphic xmlns:a="http://schemas.openxmlformats.org/drawingml/2006/main">
                   <a:graphicData uri="http://schemas.microsoft.com/office/word/2010/wordprocessingShape">
@@ -683,7 +776,7 @@
                       <wps:spPr>
                         <a:xfrm rot="16200000">
                           <a:off x="0" y="0"/>
-                          <a:ext cx="117476" cy="1104900"/>
+                          <a:ext cx="114935" cy="499745"/>
                         </a:xfrm>
                         <a:prstGeom prst="leftBrace">
                           <a:avLst/>
@@ -728,7 +821,7 @@
           </mc:Choice>
           <mc:Fallback>
             <w:pict>
-              <v:shape w14:anchorId="53426AE4" id="Left Brace 3" o:spid="_x0000_s1026" type="#_x0000_t87" style="position:absolute;margin-left:316.65pt;margin-top:19.4pt;width:9.25pt;height:87pt;rotation:-90;z-index:251663360;visibility:visible;mso-wrap-style:square;mso-width-percent:0;mso-height-percent:0;mso-wrap-distance-left:9pt;mso-wrap-distance-top:0;mso-wrap-distance-right:9pt;mso-wrap-distance-bottom:0;mso-position-horizontal:absolute;mso-position-horizontal-relative:margin;mso-position-vertical:absolute;mso-position-vertical-relative:text;mso-width-percent:0;mso-height-percent:0;mso-width-relative:margin;mso-height-relative:margin;v-text-anchor:middle" o:gfxdata="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" adj="191" strokecolor="black [3213]" strokeweight=".5pt">
+              <v:shape w14:anchorId="1DECADAE" id="Left Brace 6" o:spid="_x0000_s1026" type="#_x0000_t87" style="position:absolute;margin-left:533.4pt;margin-top:10.05pt;width:9.05pt;height:39.35pt;rotation:-90;z-index:251669504;visibility:visible;mso-wrap-style:square;mso-width-percent:0;mso-height-percent:0;mso-wrap-distance-left:9pt;mso-wrap-distance-top:0;mso-wrap-distance-right:9pt;mso-wrap-distance-bottom:0;mso-position-horizontal:absolute;mso-position-horizontal-relative:margin;mso-position-vertical:absolute;mso-position-vertical-relative:text;mso-width-percent:0;mso-height-percent:0;mso-width-relative:margin;mso-height-relative:margin;v-text-anchor:middle" o:gfxdata="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" adj="414" strokecolor="black [3213]" strokeweight=".5pt">
                 <v:stroke joinstyle="miter"/>
                 <w10:wrap anchorx="margin"/>
               </v:shape>
@@ -736,16 +829,6 @@
           </mc:Fallback>
         </mc:AlternateContent>
       </w:r>
-    </w:p>
-    <w:p>
-      <w:pPr>
-        <w:rPr>
-          <w:rFonts w:ascii="Open Sans" w:hAnsi="Open Sans" w:cs="Open Sans"/>
-          <w:sz w:val="30"/>
-          <w:szCs w:val="30"/>
-          <w:lang w:val="en-US"/>
-        </w:rPr>
-      </w:pPr>
       <w:r>
         <w:rPr>
           <w:rFonts w:ascii="Open Sans" w:hAnsi="Open Sans" w:cs="Open Sans"/>
@@ -821,90 +904,7 @@
           </mc:Choice>
           <mc:Fallback>
             <w:pict>
-              <v:shape w14:anchorId="58CD44B6" id="Left Brace 1" o:spid="_x0000_s1026" type="#_x0000_t87" style="position:absolute;margin-left:0;margin-top:7.9pt;width:12.3pt;height:37.75pt;rotation:-90;z-index:251659264;visibility:visible;mso-wrap-style:square;mso-width-percent:0;mso-height-percent:0;mso-wrap-distance-left:9pt;mso-wrap-distance-top:0;mso-wrap-distance-right:9pt;mso-wrap-distance-bottom:0;mso-position-horizontal:left;mso-position-horizontal-relative:margin;mso-position-vertical:absolute;mso-position-vertical-relative:text;mso-width-percent:0;mso-height-percent:0;mso-width-relative:margin;mso-height-relative:margin;v-text-anchor:middle" o:gfxdata="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" adj="586" strokecolor="black [3213]" strokeweight=".5pt">
-                <v:stroke joinstyle="miter"/>
-                <w10:wrap anchorx="margin"/>
-              </v:shape>
-            </w:pict>
-          </mc:Fallback>
-        </mc:AlternateContent>
-      </w:r>
-      <w:r>
-        <w:rPr>
-          <w:rFonts w:ascii="Open Sans" w:hAnsi="Open Sans" w:cs="Open Sans"/>
-          <w:noProof/>
-          <w:sz w:val="30"/>
-          <w:szCs w:val="30"/>
-        </w:rPr>
-        <mc:AlternateContent>
-          <mc:Choice Requires="wps">
-            <w:drawing>
-              <wp:anchor distT="0" distB="0" distL="114300" distR="114300" simplePos="0" relativeHeight="251669504" behindDoc="0" locked="0" layoutInCell="1" allowOverlap="1" wp14:anchorId="25D6EF1B" wp14:editId="419FB128">
-                <wp:simplePos x="0" y="0"/>
-                <wp:positionH relativeFrom="margin">
-                  <wp:posOffset>7345680</wp:posOffset>
-                </wp:positionH>
-                <wp:positionV relativeFrom="paragraph">
-                  <wp:posOffset>106363</wp:posOffset>
-                </wp:positionV>
-                <wp:extent cx="114935" cy="499745"/>
-                <wp:effectExtent l="0" t="1905" r="16510" b="92710"/>
-                <wp:wrapNone/>
-                <wp:docPr id="6" name="Left Brace 6"/>
-                <wp:cNvGraphicFramePr/>
-                <a:graphic xmlns:a="http://schemas.openxmlformats.org/drawingml/2006/main">
-                  <a:graphicData uri="http://schemas.microsoft.com/office/word/2010/wordprocessingShape">
-                    <wps:wsp>
-                      <wps:cNvSpPr/>
-                      <wps:spPr>
-                        <a:xfrm rot="16200000">
-                          <a:off x="0" y="0"/>
-                          <a:ext cx="114935" cy="499745"/>
-                        </a:xfrm>
-                        <a:prstGeom prst="leftBrace">
-                          <a:avLst/>
-                        </a:prstGeom>
-                        <a:ln>
-                          <a:solidFill>
-                            <a:schemeClr val="tx1"/>
-                          </a:solidFill>
-                        </a:ln>
-                      </wps:spPr>
-                      <wps:style>
-                        <a:lnRef idx="1">
-                          <a:schemeClr val="accent1"/>
-                        </a:lnRef>
-                        <a:fillRef idx="0">
-                          <a:schemeClr val="accent1"/>
-                        </a:fillRef>
-                        <a:effectRef idx="0">
-                          <a:schemeClr val="accent1"/>
-                        </a:effectRef>
-                        <a:fontRef idx="minor">
-                          <a:schemeClr val="tx1"/>
-                        </a:fontRef>
-                      </wps:style>
-                      <wps:bodyPr rot="0" spcFirstLastPara="0" vertOverflow="overflow" horzOverflow="overflow" vert="horz" wrap="square" lIns="91440" tIns="45720" rIns="91440" bIns="45720" numCol="1" spcCol="0" rtlCol="0" fromWordArt="0" anchor="ctr" anchorCtr="0" forceAA="0" compatLnSpc="1">
-                        <a:prstTxWarp prst="textNoShape">
-                          <a:avLst/>
-                        </a:prstTxWarp>
-                        <a:noAutofit/>
-                      </wps:bodyPr>
-                    </wps:wsp>
-                  </a:graphicData>
-                </a:graphic>
-                <wp14:sizeRelH relativeFrom="margin">
-                  <wp14:pctWidth>0</wp14:pctWidth>
-                </wp14:sizeRelH>
-                <wp14:sizeRelV relativeFrom="margin">
-                  <wp14:pctHeight>0</wp14:pctHeight>
-                </wp14:sizeRelV>
-              </wp:anchor>
-            </w:drawing>
-          </mc:Choice>
-          <mc:Fallback>
-            <w:pict>
-              <v:shape w14:anchorId="333E4D89" id="Left Brace 6" o:spid="_x0000_s1026" type="#_x0000_t87" style="position:absolute;margin-left:578.4pt;margin-top:8.4pt;width:9.05pt;height:39.35pt;rotation:-90;z-index:251669504;visibility:visible;mso-wrap-style:square;mso-width-percent:0;mso-height-percent:0;mso-wrap-distance-left:9pt;mso-wrap-distance-top:0;mso-wrap-distance-right:9pt;mso-wrap-distance-bottom:0;mso-position-horizontal:absolute;mso-position-horizontal-relative:margin;mso-position-vertical:absolute;mso-position-vertical-relative:text;mso-width-percent:0;mso-height-percent:0;mso-width-relative:margin;mso-height-relative:margin;v-text-anchor:middle" o:gfxdata="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" adj="414" strokecolor="black [3213]" strokeweight=".5pt">
+              <v:shape w14:anchorId="1BD01652" id="Left Brace 1" o:spid="_x0000_s1026" type="#_x0000_t87" style="position:absolute;margin-left:0;margin-top:7.9pt;width:12.3pt;height:37.75pt;rotation:-90;z-index:251659264;visibility:visible;mso-wrap-style:square;mso-width-percent:0;mso-height-percent:0;mso-wrap-distance-left:9pt;mso-wrap-distance-top:0;mso-wrap-distance-right:9pt;mso-wrap-distance-bottom:0;mso-position-horizontal:left;mso-position-horizontal-relative:margin;mso-position-vertical:absolute;mso-position-vertical-relative:text;mso-width-percent:0;mso-height-percent:0;mso-width-relative:margin;mso-height-relative:margin;v-text-anchor:middle" o:gfxdata="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" adj="586" strokecolor="black [3213]" strokeweight=".5pt">
                 <v:stroke joinstyle="miter"/>
                 <w10:wrap anchorx="margin"/>
               </v:shape>
@@ -919,18 +919,9 @@
           <w:szCs w:val="30"/>
           <w:lang w:val="en-US"/>
         </w:rPr>
-        <w:t>https://mydomain.</w:t>
+        <w:t>https://mydomain.company.com/rest/OrderService/OrderLine/Order/{OrderId</w:t>
       </w:r>
-      <w:r>
-        <w:rPr>
-          <w:rFonts w:ascii="Open Sans" w:hAnsi="Open Sans" w:cs="Open Sans"/>
-          <w:noProof/>
-          <w:sz w:val="30"/>
-          <w:szCs w:val="30"/>
-          <w:lang w:val="en-US"/>
-        </w:rPr>
-        <w:t xml:space="preserve"> </w:t>
-      </w:r>
+      <w:proofErr w:type="gramStart"/>
       <w:r>
         <w:rPr>
           <w:rFonts w:ascii="Open Sans" w:hAnsi="Open Sans" w:cs="Open Sans"/>
@@ -938,57 +929,19 @@
           <w:szCs w:val="30"/>
           <w:lang w:val="en-US"/>
         </w:rPr>
-        <w:t>company.com/rest/OrderService/OrderLine/Order/{OrderId}?Price={Price}</w:t>
+        <w:t>}?Price</w:t>
+      </w:r>
+      <w:proofErr w:type="gramEnd"/>
+      <w:r>
+        <w:rPr>
+          <w:rFonts w:ascii="Open Sans" w:hAnsi="Open Sans" w:cs="Open Sans"/>
+          <w:sz w:val="30"/>
+          <w:szCs w:val="30"/>
+          <w:lang w:val="en-US"/>
+        </w:rPr>
+        <w:t>={Price}</w:t>
       </w:r>
     </w:p>
-    <w:tbl>
-      <w:tblPr>
-        <w:tblStyle w:val="TableGrid"/>
-        <w:tblpPr w:leftFromText="141" w:rightFromText="141" w:vertAnchor="text" w:horzAnchor="page" w:tblpX="6766" w:tblpY="220"/>
-        <w:tblW w:w="0" w:type="auto"/>
-        <w:tblBorders>
-          <w:top w:val="none" w:sz="0" w:space="0" w:color="auto"/>
-          <w:left w:val="none" w:sz="0" w:space="0" w:color="auto"/>
-          <w:bottom w:val="none" w:sz="0" w:space="0" w:color="auto"/>
-          <w:right w:val="none" w:sz="0" w:space="0" w:color="auto"/>
-          <w:insideH w:val="none" w:sz="0" w:space="0" w:color="auto"/>
-          <w:insideV w:val="none" w:sz="0" w:space="0" w:color="auto"/>
-        </w:tblBorders>
-        <w:tblLook w:val="04A0" w:firstRow="1" w:lastRow="0" w:firstColumn="1" w:lastColumn="0" w:noHBand="0" w:noVBand="1"/>
-      </w:tblPr>
-      <w:tblGrid>
-        <w:gridCol w:w="1723"/>
-      </w:tblGrid>
-      <w:tr>
-        <w:trPr>
-          <w:trHeight w:val="13"/>
-        </w:trPr>
-        <w:tc>
-          <w:tcPr>
-            <w:tcW w:w="1723" w:type="dxa"/>
-          </w:tcPr>
-          <w:p>
-            <w:pPr>
-              <w:rPr>
-                <w:rFonts w:ascii="Open Sans" w:hAnsi="Open Sans" w:cs="Open Sans"/>
-                <w:sz w:val="20"/>
-                <w:szCs w:val="20"/>
-                <w:lang w:val="en-US"/>
-              </w:rPr>
-            </w:pPr>
-            <w:r>
-              <w:rPr>
-                <w:rFonts w:ascii="Open Sans" w:hAnsi="Open Sans" w:cs="Open Sans"/>
-                <w:sz w:val="20"/>
-                <w:szCs w:val="20"/>
-                <w:lang w:val="en-US"/>
-              </w:rPr>
-              <w:t>Service name</w:t>
-            </w:r>
-          </w:p>
-        </w:tc>
-      </w:tr>
-    </w:tbl>
     <w:tbl>
       <w:tblPr>
         <w:tblStyle w:val="TableGrid"/>
@@ -1038,7 +991,7 @@
     <w:tbl>
       <w:tblPr>
         <w:tblStyle w:val="TableGrid"/>
-        <w:tblpPr w:leftFromText="141" w:rightFromText="141" w:vertAnchor="text" w:horzAnchor="page" w:tblpX="10231" w:tblpY="220"/>
+        <w:tblpPr w:leftFromText="141" w:rightFromText="141" w:vertAnchor="text" w:horzAnchor="page" w:tblpX="9451" w:tblpY="275"/>
         <w:tblW w:w="0" w:type="auto"/>
         <w:tblBorders>
           <w:top w:val="none" w:sz="0" w:space="0" w:color="auto"/>
@@ -1086,7 +1039,7 @@
     <w:tbl>
       <w:tblPr>
         <w:tblStyle w:val="TableGrid"/>
-        <w:tblpPr w:leftFromText="141" w:rightFromText="141" w:vertAnchor="text" w:horzAnchor="page" w:tblpX="12106" w:tblpY="205"/>
+        <w:tblpPr w:leftFromText="141" w:rightFromText="141" w:vertAnchor="text" w:horzAnchor="page" w:tblpX="11296" w:tblpY="260"/>
         <w:tblW w:w="0" w:type="auto"/>
         <w:tblBorders>
           <w:top w:val="none" w:sz="0" w:space="0" w:color="auto"/>
@@ -1131,6 +1084,54 @@
         </w:tc>
       </w:tr>
     </w:tbl>
+    <w:tbl>
+      <w:tblPr>
+        <w:tblStyle w:val="TableGrid"/>
+        <w:tblpPr w:leftFromText="141" w:rightFromText="141" w:vertAnchor="text" w:horzAnchor="page" w:tblpX="6121" w:tblpY="260"/>
+        <w:tblW w:w="0" w:type="auto"/>
+        <w:tblBorders>
+          <w:top w:val="none" w:sz="0" w:space="0" w:color="auto"/>
+          <w:left w:val="none" w:sz="0" w:space="0" w:color="auto"/>
+          <w:bottom w:val="none" w:sz="0" w:space="0" w:color="auto"/>
+          <w:right w:val="none" w:sz="0" w:space="0" w:color="auto"/>
+          <w:insideH w:val="none" w:sz="0" w:space="0" w:color="auto"/>
+          <w:insideV w:val="none" w:sz="0" w:space="0" w:color="auto"/>
+        </w:tblBorders>
+        <w:tblLook w:val="04A0" w:firstRow="1" w:lastRow="0" w:firstColumn="1" w:lastColumn="0" w:noHBand="0" w:noVBand="1"/>
+      </w:tblPr>
+      <w:tblGrid>
+        <w:gridCol w:w="969"/>
+      </w:tblGrid>
+      <w:tr>
+        <w:trPr>
+          <w:trHeight w:val="18"/>
+        </w:trPr>
+        <w:tc>
+          <w:tcPr>
+            <w:tcW w:w="969" w:type="dxa"/>
+          </w:tcPr>
+          <w:p>
+            <w:pPr>
+              <w:rPr>
+                <w:rFonts w:ascii="Open Sans" w:hAnsi="Open Sans" w:cs="Open Sans"/>
+                <w:sz w:val="20"/>
+                <w:szCs w:val="20"/>
+                <w:lang w:val="en-US"/>
+              </w:rPr>
+            </w:pPr>
+            <w:r>
+              <w:rPr>
+                <w:rFonts w:ascii="Open Sans" w:hAnsi="Open Sans" w:cs="Open Sans"/>
+                <w:sz w:val="20"/>
+                <w:szCs w:val="20"/>
+                <w:lang w:val="en-US"/>
+              </w:rPr>
+              <w:t>Location</w:t>
+            </w:r>
+          </w:p>
+        </w:tc>
+      </w:tr>
+    </w:tbl>
     <w:p>
       <w:pPr>
         <w:ind w:right="288"/>
@@ -1155,7 +1156,7 @@
 </file>
 
 <file path=word/styles.xml><?xml version="1.0" encoding="utf-8"?>
-<w:styles xmlns:mc="http://schemas.openxmlformats.org/markup-compatibility/2006" xmlns:r="http://schemas.openxmlformats.org/officeDocument/2006/relationships" xmlns:w="http://schemas.openxmlformats.org/wordprocessingml/2006/main" xmlns:w14="http://schemas.microsoft.com/office/word/2010/wordml" xmlns:w15="http://schemas.microsoft.com/office/word/2012/wordml" xmlns:w16se="http://schemas.microsoft.com/office/word/2015/wordml/symex" mc:Ignorable="w14 w15 w16se">
+<w:styles xmlns:mc="http://schemas.openxmlformats.org/markup-compatibility/2006" xmlns:r="http://schemas.openxmlformats.org/officeDocument/2006/relationships" xmlns:w="http://schemas.openxmlformats.org/wordprocessingml/2006/main" xmlns:w14="http://schemas.microsoft.com/office/word/2010/wordml" xmlns:w15="http://schemas.microsoft.com/office/word/2012/wordml" xmlns:w16cid="http://schemas.microsoft.com/office/word/2016/wordml/cid" xmlns:w16se="http://schemas.microsoft.com/office/word/2015/wordml/symex" mc:Ignorable="w14 w15 w16se w16cid">
   <w:docDefaults>
     <w:rPrDefault>
       <w:rPr>

</xml_diff>